<commit_message>
Final submission of documentation and fixed the logout button
</commit_message>
<xml_diff>
--- a/IT.docx
+++ b/IT.docx
@@ -383,6 +383,7 @@
         <w:t xml:space="preserve">Python is used throughout the entire project as well as </w:t>
       </w:r>
       <w:proofErr w:type="spellStart"/>
+      <w:proofErr w:type="gramStart"/>
       <w:r>
         <w:t>Kivy’s</w:t>
       </w:r>
@@ -395,14 +396,20 @@
         <w:t>kv</w:t>
       </w:r>
       <w:proofErr w:type="spellEnd"/>
-      <w:r>
-        <w:t xml:space="preserve"> format for the layouts and string assignments. Worth noting that any ,</w:t>
+      <w:proofErr w:type="gramEnd"/>
+      <w:r>
+        <w:t xml:space="preserve"> format for the layouts and string assignments. Worth noting that </w:t>
+      </w:r>
+      <w:proofErr w:type="gramStart"/>
+      <w:r>
+        <w:t>any ,</w:t>
       </w:r>
       <w:proofErr w:type="spellStart"/>
       <w:r>
         <w:t>kv</w:t>
       </w:r>
       <w:proofErr w:type="spellEnd"/>
+      <w:proofErr w:type="gramEnd"/>
       <w:r>
         <w:t xml:space="preserve"> text file functions as a sort of Strings.txt file in Android Studio projects.</w:t>
       </w:r>
@@ -419,10 +426,7 @@
         </w:rPr>
       </w:pPr>
       <w:r>
-        <w:t xml:space="preserve">Platforms, APIs, Databases, and other </w:t>
-      </w:r>
-      <w:r>
-        <w:t>technologies used</w:t>
+        <w:t>Platforms, APIs, Databases, and other technologies used</w:t>
       </w:r>
     </w:p>
     <w:p>
@@ -486,6 +490,19 @@
       <w:r>
         <w:t>Google maps API</w:t>
       </w:r>
+    </w:p>
+    <w:p>
+      <w:pPr>
+        <w:numPr>
+          <w:ilvl w:val="1"/>
+          <w:numId w:val="1"/>
+        </w:numPr>
+      </w:pPr>
+      <w:proofErr w:type="spellStart"/>
+      <w:r>
+        <w:t>kivymd</w:t>
+      </w:r>
+      <w:proofErr w:type="spellEnd"/>
     </w:p>
     <w:p>
       <w:pPr>
@@ -521,16 +538,32 @@
         <w:tab/>
       </w:r>
       <w:r>
-        <w:t>Functional testing of the project was done by each group member. After each push to the repository group member compiled and ran the application on their devices. Testers tested opening the app to see if the app open or crashed. Functionalities such as mov</w:t>
-      </w:r>
-      <w:r>
-        <w:t xml:space="preserve">ing through tabs was also tested. Functional testing </w:t>
+        <w:t xml:space="preserve">Functional testing of the project was done by each group member. After each push to the repository group member compiled and ran the application on their devices. Testers tested opening the app to see if the app open or crashed. Functionalities such as moving through tabs was also tested. Functional testing </w:t>
       </w:r>
       <w:r>
         <w:t>for login page is done by each member, to see if we can signup to the system and login and see if the details were saved in the database. Every member ran the map view function added to the app and test if it is accurate for the geotags provided.</w:t>
       </w:r>
       <w:r>
-        <w:t xml:space="preserve"> Also working on connecting the actual google maps for android users. All these functionalities are tested by the members.</w:t>
+        <w:t xml:space="preserve"> Also working on connecting the actual google maps for android users. All these functionalities are tested </w:t>
+      </w:r>
+      <w:bookmarkStart w:id="0" w:name="_GoBack"/>
+      <w:bookmarkEnd w:id="0"/>
+      <w:r>
+        <w:t>by the members.</w:t>
+      </w:r>
+      <w:r>
+        <w:t xml:space="preserve"> We created </w:t>
+      </w:r>
+      <w:proofErr w:type="gramStart"/>
+      <w:r>
+        <w:t>a</w:t>
+      </w:r>
+      <w:proofErr w:type="gramEnd"/>
+      <w:r>
+        <w:t xml:space="preserve"> admin widget which is the admin version of login and card system where we are able to see the events in the database and corresponding information which is then tested to see if it is accurate and runs on the</w:t>
+      </w:r>
+      <w:r>
+        <w:t xml:space="preserve"> app.</w:t>
       </w:r>
     </w:p>
     <w:p>
@@ -558,13 +591,7 @@
         </w:rPr>
       </w:pPr>
       <w:r>
-        <w:t>E</w:t>
-      </w:r>
-      <w:r>
-        <w:t xml:space="preserve">xecution-based Non-Functional Testing is done by all the team </w:t>
-      </w:r>
-      <w:r>
-        <w:t xml:space="preserve">members trying to log in into the app and see if they can login when they do not have an internet connection as the program require strong internet connection to run properly. </w:t>
+        <w:t xml:space="preserve">Execution-based Non-Functional Testing is done by all the team members trying to log in into the app and see if they can login when they do not have an internet connection as the program require strong internet connection to run properly. </w:t>
       </w:r>
       <w:r>
         <w:t xml:space="preserve">Also checked if every member can run the </w:t>
@@ -586,8 +613,6 @@
       <w:r>
         <w:t>.</w:t>
       </w:r>
-      <w:bookmarkStart w:id="0" w:name="_GoBack"/>
-      <w:bookmarkEnd w:id="0"/>
     </w:p>
     <w:p>
       <w:pPr>
@@ -623,13 +648,7 @@
         <w:tab/>
       </w:r>
       <w:r>
-        <w:t>The project has been delegated to team members in</w:t>
-      </w:r>
-      <w:r>
-        <w:t xml:space="preserve"> the form of design and function coding. As such, all the formatting and graphic functions have been reviewed by each of the team members during meetings and are walked through and altered to make sure the program is written in an effective manner and to e</w:t>
-      </w:r>
-      <w:r>
-        <w:t xml:space="preserve">nsure that a team member does not do any work that another team member </w:t>
+        <w:t xml:space="preserve">The project has been delegated to team members in the form of design and function coding. As such, all the formatting and graphic functions have been reviewed by each of the team members during meetings and are walked through and altered to make sure the program is written in an effective manner and to ensure that a team member does not do any work that another team member </w:t>
       </w:r>
       <w:proofErr w:type="spellStart"/>
       <w:r>

</xml_diff>

<commit_message>
Updated progress report and added to IT doc
</commit_message>
<xml_diff>
--- a/IT.docx
+++ b/IT.docx
@@ -383,6 +383,7 @@
         <w:t xml:space="preserve">Python is used throughout the entire project as well as </w:t>
       </w:r>
       <w:proofErr w:type="spellStart"/>
+      <w:proofErr w:type="gramStart"/>
       <w:r>
         <w:t>Kivy’s</w:t>
       </w:r>
@@ -395,14 +396,20 @@
         <w:t>kv</w:t>
       </w:r>
       <w:proofErr w:type="spellEnd"/>
-      <w:r>
-        <w:t xml:space="preserve"> format for the layouts and string assignments. Worth noting that any ,</w:t>
+      <w:proofErr w:type="gramEnd"/>
+      <w:r>
+        <w:t xml:space="preserve"> format for the layouts and string assignments. Worth noting that </w:t>
+      </w:r>
+      <w:proofErr w:type="gramStart"/>
+      <w:r>
+        <w:t>any ,</w:t>
       </w:r>
       <w:proofErr w:type="spellStart"/>
       <w:r>
         <w:t>kv</w:t>
       </w:r>
       <w:proofErr w:type="spellEnd"/>
+      <w:proofErr w:type="gramEnd"/>
       <w:r>
         <w:t xml:space="preserve"> text file functions as a sort of Strings.txt file in Android Studio projects.</w:t>
       </w:r>
@@ -419,10 +426,7 @@
         </w:rPr>
       </w:pPr>
       <w:r>
-        <w:t xml:space="preserve">Platforms, APIs, Databases, and other </w:t>
-      </w:r>
-      <w:r>
-        <w:t>technologies used</w:t>
+        <w:t>Platforms, APIs, Databases, and other technologies used</w:t>
       </w:r>
     </w:p>
     <w:p>
@@ -521,10 +525,7 @@
         <w:tab/>
       </w:r>
       <w:r>
-        <w:t>Functional testing of the project was done by each group member. After each push to the repository group member compiled and ran the application on their devices. Testers tested opening the app to see if the app open or crashed. Functionalities such as mov</w:t>
-      </w:r>
-      <w:r>
-        <w:t xml:space="preserve">ing through tabs was also tested. Functional testing </w:t>
+        <w:t xml:space="preserve">Functional testing of the project was done by each group member. After each push to the repository group member compiled and ran the application on their devices. Testers tested opening the app to see if the app open or crashed. Functionalities such as moving through tabs was also tested. Functional testing </w:t>
       </w:r>
       <w:r>
         <w:t>for login page is done by each member, to see if we can signup to the system and login and see if the details were saved in the database. Every member ran the map view function added to the app and test if it is accurate for the geotags provided.</w:t>
@@ -558,13 +559,7 @@
         </w:rPr>
       </w:pPr>
       <w:r>
-        <w:t>E</w:t>
-      </w:r>
-      <w:r>
-        <w:t xml:space="preserve">xecution-based Non-Functional Testing is done by all the team </w:t>
-      </w:r>
-      <w:r>
-        <w:t xml:space="preserve">members trying to log in into the app and see if they can login when they do not have an internet connection as the program require strong internet connection to run properly. </w:t>
+        <w:t xml:space="preserve">Execution-based Non-Functional Testing is done by all the team members trying to log in into the app and see if they can login when they do not have an internet connection as the program require strong internet connection to run properly. </w:t>
       </w:r>
       <w:r>
         <w:t xml:space="preserve">Also checked if every member can run the </w:t>
@@ -585,6 +580,41 @@
       <w:proofErr w:type="spellEnd"/>
       <w:r>
         <w:t>.</w:t>
+      </w:r>
+      <w:r>
+        <w:t xml:space="preserve"> Made sure all members could push and pull from the firebase regardless of system. Also made sure that the app was displaying properly on </w:t>
+      </w:r>
+      <w:proofErr w:type="gramStart"/>
+      <w:r>
+        <w:t>various different</w:t>
+      </w:r>
+      <w:proofErr w:type="gramEnd"/>
+      <w:r>
+        <w:t xml:space="preserve"> platforms and operating system versions, tested android </w:t>
+      </w:r>
+      <w:proofErr w:type="spellStart"/>
+      <w:r>
+        <w:t>oreo</w:t>
+      </w:r>
+      <w:proofErr w:type="spellEnd"/>
+      <w:r>
+        <w:t xml:space="preserve"> and pie, current windows </w:t>
+      </w:r>
+      <w:proofErr w:type="spellStart"/>
+      <w:r>
+        <w:t>ios</w:t>
+      </w:r>
+      <w:proofErr w:type="spellEnd"/>
+      <w:r>
+        <w:t xml:space="preserve"> and </w:t>
+      </w:r>
+      <w:proofErr w:type="spellStart"/>
+      <w:r>
+        <w:t>linux</w:t>
+      </w:r>
+      <w:proofErr w:type="spellEnd"/>
+      <w:r>
+        <w:t xml:space="preserve"> distributions.</w:t>
       </w:r>
       <w:bookmarkStart w:id="0" w:name="_GoBack"/>
       <w:bookmarkEnd w:id="0"/>
@@ -623,13 +653,7 @@
         <w:tab/>
       </w:r>
       <w:r>
-        <w:t>The project has been delegated to team members in</w:t>
-      </w:r>
-      <w:r>
-        <w:t xml:space="preserve"> the form of design and function coding. As such, all the formatting and graphic functions have been reviewed by each of the team members during meetings and are walked through and altered to make sure the program is written in an effective manner and to e</w:t>
-      </w:r>
-      <w:r>
-        <w:t xml:space="preserve">nsure that a team member does not do any work that another team member </w:t>
+        <w:t xml:space="preserve">The project has been delegated to team members in the form of design and function coding. As such, all the formatting and graphic functions have been reviewed by each of the team members during meetings and are walked through and altered to make sure the program is written in an effective manner and to ensure that a team member does not do any work that another team member </w:t>
       </w:r>
       <w:proofErr w:type="spellStart"/>
       <w:r>

</xml_diff>

<commit_message>
added to IT doc
</commit_message>
<xml_diff>
--- a/IT.docx
+++ b/IT.docx
@@ -245,23 +245,13 @@
           <w:szCs w:val="28"/>
         </w:rPr>
       </w:pPr>
-      <w:proofErr w:type="spellStart"/>
       <w:r>
         <w:rPr>
           <w:rFonts w:ascii="Arial" w:eastAsia="Arial" w:hAnsi="Arial" w:cs="Arial"/>
           <w:sz w:val="28"/>
           <w:szCs w:val="28"/>
         </w:rPr>
-        <w:t>Brisan</w:t>
-      </w:r>
-      <w:proofErr w:type="spellEnd"/>
-      <w:r>
-        <w:rPr>
-          <w:rFonts w:ascii="Arial" w:eastAsia="Arial" w:hAnsi="Arial" w:cs="Arial"/>
-          <w:sz w:val="28"/>
-          <w:szCs w:val="28"/>
-        </w:rPr>
-        <w:t xml:space="preserve"> B</w:t>
+        <w:t>Brisan B</w:t>
       </w:r>
     </w:p>
     <w:p>
@@ -380,38 +370,7 @@
         </w:rPr>
       </w:pPr>
       <w:r>
-        <w:t xml:space="preserve">Python is used throughout the entire project as well as </w:t>
-      </w:r>
-      <w:proofErr w:type="spellStart"/>
-      <w:proofErr w:type="gramStart"/>
-      <w:r>
-        <w:t>Kivy’s</w:t>
-      </w:r>
-      <w:proofErr w:type="spellEnd"/>
-      <w:r>
-        <w:t xml:space="preserve"> .</w:t>
-      </w:r>
-      <w:proofErr w:type="spellStart"/>
-      <w:r>
-        <w:t>kv</w:t>
-      </w:r>
-      <w:proofErr w:type="spellEnd"/>
-      <w:proofErr w:type="gramEnd"/>
-      <w:r>
-        <w:t xml:space="preserve"> format for the layouts and string assignments. Worth noting that </w:t>
-      </w:r>
-      <w:proofErr w:type="gramStart"/>
-      <w:r>
-        <w:t>any ,</w:t>
-      </w:r>
-      <w:proofErr w:type="spellStart"/>
-      <w:r>
-        <w:t>kv</w:t>
-      </w:r>
-      <w:proofErr w:type="spellEnd"/>
-      <w:proofErr w:type="gramEnd"/>
-      <w:r>
-        <w:t xml:space="preserve"> text file functions as a sort of Strings.txt file in Android Studio projects.</w:t>
+        <w:t>Python is used throughout the entire project as well as Kivy’s .kv format for the layouts and string assignments. Worth noting that any ,kv text file functions as a sort of Strings.txt file in Android Studio projects.</w:t>
       </w:r>
     </w:p>
     <w:p>
@@ -436,13 +395,8 @@
           <w:numId w:val="1"/>
         </w:numPr>
       </w:pPr>
-      <w:proofErr w:type="spellStart"/>
-      <w:r>
-        <w:t>Kivy</w:t>
-      </w:r>
-      <w:proofErr w:type="spellEnd"/>
-      <w:r>
-        <w:t>: Used throughout the entire project.</w:t>
+      <w:r>
+        <w:t>Kivy: Used throughout the entire project.</w:t>
       </w:r>
     </w:p>
     <w:p>
@@ -453,15 +407,7 @@
         </w:numPr>
       </w:pPr>
       <w:r>
-        <w:t xml:space="preserve">Firebase and </w:t>
-      </w:r>
-      <w:proofErr w:type="spellStart"/>
-      <w:r>
-        <w:t>Pyrebase</w:t>
-      </w:r>
-      <w:proofErr w:type="spellEnd"/>
-      <w:r>
-        <w:t>: Used for storing and retrieving login information.</w:t>
+        <w:t>Firebase and Pyrebase: Used for storing and retrieving login information.</w:t>
       </w:r>
     </w:p>
     <w:p>
@@ -471,13 +417,8 @@
           <w:numId w:val="1"/>
         </w:numPr>
       </w:pPr>
-      <w:proofErr w:type="spellStart"/>
-      <w:r>
-        <w:t>GeoPy</w:t>
-      </w:r>
-      <w:proofErr w:type="spellEnd"/>
-      <w:r>
-        <w:t>: Used to permit applications Geo tagging system</w:t>
+      <w:r>
+        <w:t>GeoPy: Used to permit applications Geo tagging system</w:t>
       </w:r>
     </w:p>
     <w:p>
@@ -571,50 +512,16 @@
         <w:t xml:space="preserve">and it can </w:t>
       </w:r>
       <w:r>
-        <w:t xml:space="preserve">run on all devices without breaking the </w:t>
-      </w:r>
-      <w:proofErr w:type="spellStart"/>
-      <w:r>
-        <w:t>mapview</w:t>
-      </w:r>
-      <w:proofErr w:type="spellEnd"/>
+        <w:t>run on all devices without breaking the mapview</w:t>
+      </w:r>
       <w:r>
         <w:t>.</w:t>
       </w:r>
       <w:r>
-        <w:t xml:space="preserve"> Made sure all members could push and pull from the firebase regardless of system. Also made sure that the app was displaying properly on </w:t>
-      </w:r>
-      <w:proofErr w:type="gramStart"/>
-      <w:r>
-        <w:t>various different</w:t>
-      </w:r>
-      <w:proofErr w:type="gramEnd"/>
-      <w:r>
-        <w:t xml:space="preserve"> platforms and operating system versions, tested android </w:t>
-      </w:r>
-      <w:proofErr w:type="spellStart"/>
-      <w:r>
-        <w:t>oreo</w:t>
-      </w:r>
-      <w:proofErr w:type="spellEnd"/>
-      <w:r>
-        <w:t xml:space="preserve"> and pie, current windows </w:t>
-      </w:r>
-      <w:proofErr w:type="spellStart"/>
-      <w:r>
-        <w:t>ios</w:t>
-      </w:r>
-      <w:proofErr w:type="spellEnd"/>
-      <w:r>
-        <w:t xml:space="preserve"> and </w:t>
-      </w:r>
-      <w:proofErr w:type="spellStart"/>
-      <w:r>
-        <w:t>linux</w:t>
-      </w:r>
-      <w:proofErr w:type="spellEnd"/>
-      <w:r>
-        <w:t xml:space="preserve"> distributions.</w:t>
+        <w:t xml:space="preserve"> Made sure all members could push and pull from the firebase regardless of system. Also made sure that the app was displaying properly on various different platforms and operating system versions, tested android oreo and pie, current windows ios and linux distributions.</w:t>
+      </w:r>
+      <w:r>
+        <w:t xml:space="preserve"> as</w:t>
       </w:r>
       <w:bookmarkStart w:id="0" w:name="_GoBack"/>
       <w:bookmarkEnd w:id="0"/>
@@ -653,15 +560,7 @@
         <w:tab/>
       </w:r>
       <w:r>
-        <w:t xml:space="preserve">The project has been delegated to team members in the form of design and function coding. As such, all the formatting and graphic functions have been reviewed by each of the team members during meetings and are walked through and altered to make sure the program is written in an effective manner and to ensure that a team member does not do any work that another team member </w:t>
-      </w:r>
-      <w:proofErr w:type="spellStart"/>
-      <w:r>
-        <w:t>can not</w:t>
-      </w:r>
-      <w:proofErr w:type="spellEnd"/>
-      <w:r>
-        <w:t xml:space="preserve"> integrate.</w:t>
+        <w:t>The project has been delegated to team members in the form of design and function coding. As such, all the formatting and graphic functions have been reviewed by each of the team members during meetings and are walked through and altered to make sure the program is written in an effective manner and to ensure that a team member does not do any work that another team member can not integrate.</w:t>
       </w:r>
     </w:p>
     <w:p>

</xml_diff>